<commit_message>
Lab 4 | Relatório Quase Pronto, Tentativa de código para gerar BER
</commit_message>
<xml_diff>
--- a/Labs/Lab4/Relatório 4.docx
+++ b/Labs/Lab4/Relatório 4.docx
@@ -613,48 +613,19 @@
         <w:spacing w:line="360" w:lineRule="auto"/>
         <w:jc w:val="both"/>
       </w:pPr>
-      <w:bookmarkStart w:id="0" w:name="_GoBack"/>
-      <w:bookmarkEnd w:id="0"/>
-    </w:p>
-    <w:p>
-      <w:pPr>
-        <w:spacing w:line="360" w:lineRule="auto"/>
-        <w:jc w:val="center"/>
-        <w:rPr>
-          <w:sz w:val="20"/>
-          <w:szCs w:val="20"/>
-        </w:rPr>
-      </w:pPr>
-    </w:p>
-    <w:p>
-      <w:pPr>
-        <w:spacing w:line="360" w:lineRule="auto"/>
-        <w:jc w:val="center"/>
-        <w:rPr>
-          <w:sz w:val="20"/>
-          <w:szCs w:val="20"/>
-        </w:rPr>
-      </w:pPr>
-    </w:p>
-    <w:p>
-      <w:pPr>
-        <w:spacing w:line="360" w:lineRule="auto"/>
-        <w:jc w:val="center"/>
-        <w:rPr>
-          <w:sz w:val="20"/>
-          <w:szCs w:val="20"/>
-        </w:rPr>
-      </w:pPr>
-    </w:p>
-    <w:p>
-      <w:pPr>
-        <w:spacing w:line="360" w:lineRule="auto"/>
-        <w:jc w:val="center"/>
-        <w:rPr>
-          <w:sz w:val="20"/>
-          <w:szCs w:val="20"/>
-        </w:rPr>
-      </w:pPr>
+      <w:r>
+        <w:tab/>
+      </w:r>
+      <w:r>
+        <w:tab/>
+        <w:t xml:space="preserve">Com relação à atividade 2, foi obtida a figura </w:t>
+      </w:r>
+      <w:r>
+        <w:t>seguinte</w:t>
+      </w:r>
+      <w:r>
+        <w:t>, que mostra a amostragem do sinal recebido.</w:t>
+      </w:r>
     </w:p>
     <w:p>
       <w:pPr>
@@ -672,6 +643,7 @@
           <w:szCs w:val="20"/>
           <w:lang w:eastAsia="pt-BR"/>
         </w:rPr>
+        <w:lastRenderedPageBreak/>
         <w:drawing>
           <wp:inline distT="0" distB="0" distL="0" distR="0">
             <wp:extent cx="5334000" cy="4000500"/>
@@ -714,6 +686,81 @@
           </wp:inline>
         </w:drawing>
       </w:r>
+    </w:p>
+    <w:p>
+      <w:pPr>
+        <w:spacing w:line="360" w:lineRule="auto"/>
+        <w:jc w:val="center"/>
+        <w:rPr>
+          <w:sz w:val="20"/>
+          <w:szCs w:val="20"/>
+        </w:rPr>
+      </w:pPr>
+      <w:r>
+        <w:rPr>
+          <w:sz w:val="20"/>
+          <w:szCs w:val="20"/>
+        </w:rPr>
+        <w:t>Figura 4: Sinal Recebido.</w:t>
+      </w:r>
+    </w:p>
+    <w:p>
+      <w:pPr>
+        <w:spacing w:line="360" w:lineRule="auto"/>
+        <w:jc w:val="both"/>
+      </w:pPr>
+      <w:r>
+        <w:tab/>
+        <w:t>Em termos de BER, foi observado que a BER desse sinal foi pior que o sinal do laboratório 2, pois agora há interferência entre os símbolos transmitidos.</w:t>
+      </w:r>
+    </w:p>
+    <w:p>
+      <w:pPr>
+        <w:spacing w:line="360" w:lineRule="auto"/>
+        <w:jc w:val="both"/>
+      </w:pPr>
+      <w:r>
+        <w:tab/>
+        <w:t xml:space="preserve">Com relação ao atraso, foi observado que quanto </w:t>
+      </w:r>
+      <w:r>
+        <w:t>menor</w:t>
+      </w:r>
+      <w:r>
+        <w:t xml:space="preserve"> o valor de alfa, maior era o atraso, pois a </w:t>
+      </w:r>
+      <w:r>
+        <w:t>resposta</w:t>
+      </w:r>
+      <w:r>
+        <w:t xml:space="preserve"> era maior e levava mais tempo para ocorrer o tempo de amostragem.</w:t>
+      </w:r>
+    </w:p>
+    <w:p>
+      <w:pPr>
+        <w:spacing w:line="360" w:lineRule="auto"/>
+        <w:jc w:val="both"/>
+      </w:pPr>
+      <w:r>
+        <w:tab/>
+      </w:r>
+      <w:r>
+        <w:t>Assim, n</w:t>
+      </w:r>
+      <w:r>
+        <w:t>ão usamos na prátic</w:t>
+      </w:r>
+      <w:r>
+        <w:t>a</w:t>
+      </w:r>
+      <w:r>
+        <w:t xml:space="preserve"> o menor valor de alfa</w:t>
+      </w:r>
+      <w:r>
+        <w:t xml:space="preserve"> pois isso geraria mais atraso de amostragem, o que também diminuiria o desempenho do sistema.</w:t>
+      </w:r>
+      <w:bookmarkStart w:id="0" w:name="_GoBack"/>
+      <w:bookmarkEnd w:id="0"/>
     </w:p>
     <w:sectPr>
       <w:pgSz w:w="11906" w:h="16838"/>

</xml_diff>

<commit_message>
Ajustes para FFT de Raiz Cosseno Levantado; Ajustes na "seed" para plot desejado; Relatório 4 finalizado; Update do plot da FFT do Raz Cosseno Levantado; Novo plot da saída do MF para alfa=0.2.
</commit_message>
<xml_diff>
--- a/Labs/Lab4/Relatório 4.docx
+++ b/Labs/Lab4/Relatório 4.docx
@@ -1,6 +1,6 @@
 
 <file path=word/document.xml><?xml version="1.0" encoding="utf-8"?>
-<w:document xmlns:wpc="http://schemas.microsoft.com/office/word/2010/wordprocessingCanvas" xmlns:cx="http://schemas.microsoft.com/office/drawing/2014/chartex" xmlns:mc="http://schemas.openxmlformats.org/markup-compatibility/2006" xmlns:o="urn:schemas-microsoft-com:office:office" xmlns:r="http://schemas.openxmlformats.org/officeDocument/2006/relationships" xmlns:m="http://schemas.openxmlformats.org/officeDocument/2006/math" xmlns:v="urn:schemas-microsoft-com:vml" xmlns:wp14="http://schemas.microsoft.com/office/word/2010/wordprocessingDrawing" xmlns:wp="http://schemas.openxmlformats.org/drawingml/2006/wordprocessingDrawing" xmlns:w10="urn:schemas-microsoft-com:office:word" xmlns:w="http://schemas.openxmlformats.org/wordprocessingml/2006/main" xmlns:w14="http://schemas.microsoft.com/office/word/2010/wordml" xmlns:w15="http://schemas.microsoft.com/office/word/2012/wordml" xmlns:w16se="http://schemas.microsoft.com/office/word/2015/wordml/symex" xmlns:wpg="http://schemas.microsoft.com/office/word/2010/wordprocessingGroup" xmlns:wpi="http://schemas.microsoft.com/office/word/2010/wordprocessingInk" xmlns:wne="http://schemas.microsoft.com/office/word/2006/wordml" xmlns:wps="http://schemas.microsoft.com/office/word/2010/wordprocessingShape" mc:Ignorable="w14 w15 w16se wp14">
+<w:document xmlns:wpc="http://schemas.microsoft.com/office/word/2010/wordprocessingCanvas" xmlns:cx="http://schemas.microsoft.com/office/drawing/2014/chartex" xmlns:cx1="http://schemas.microsoft.com/office/drawing/2015/9/8/chartex" xmlns:cx2="http://schemas.microsoft.com/office/drawing/2015/10/21/chartex" xmlns:cx3="http://schemas.microsoft.com/office/drawing/2016/5/9/chartex" xmlns:cx4="http://schemas.microsoft.com/office/drawing/2016/5/10/chartex" xmlns:cx5="http://schemas.microsoft.com/office/drawing/2016/5/11/chartex" xmlns:cx6="http://schemas.microsoft.com/office/drawing/2016/5/12/chartex" xmlns:cx7="http://schemas.microsoft.com/office/drawing/2016/5/13/chartex" xmlns:cx8="http://schemas.microsoft.com/office/drawing/2016/5/14/chartex" xmlns:mc="http://schemas.openxmlformats.org/markup-compatibility/2006" xmlns:aink="http://schemas.microsoft.com/office/drawing/2016/ink" xmlns:am3d="http://schemas.microsoft.com/office/drawing/2017/model3d" xmlns:o="urn:schemas-microsoft-com:office:office" xmlns:r="http://schemas.openxmlformats.org/officeDocument/2006/relationships" xmlns:m="http://schemas.openxmlformats.org/officeDocument/2006/math" xmlns:v="urn:schemas-microsoft-com:vml" xmlns:wp14="http://schemas.microsoft.com/office/word/2010/wordprocessingDrawing" xmlns:wp="http://schemas.openxmlformats.org/drawingml/2006/wordprocessingDrawing" xmlns:w10="urn:schemas-microsoft-com:office:word" xmlns:w="http://schemas.openxmlformats.org/wordprocessingml/2006/main" xmlns:w14="http://schemas.microsoft.com/office/word/2010/wordml" xmlns:w15="http://schemas.microsoft.com/office/word/2012/wordml" xmlns:w16cid="http://schemas.microsoft.com/office/word/2016/wordml/cid" xmlns:w16se="http://schemas.microsoft.com/office/word/2015/wordml/symex" xmlns:wpg="http://schemas.microsoft.com/office/word/2010/wordprocessingGroup" xmlns:wpi="http://schemas.microsoft.com/office/word/2010/wordprocessingInk" xmlns:wne="http://schemas.microsoft.com/office/word/2006/wordml" xmlns:wps="http://schemas.microsoft.com/office/word/2010/wordprocessingShape" mc:Ignorable="w14 w15 w16se w16cid wp14">
   <w:body>
     <w:p>
       <w:pPr>
@@ -56,13 +56,8 @@
       </w:r>
       <w:proofErr w:type="spellEnd"/>
       <w:r>
-        <w:t xml:space="preserve"> </w:t>
-      </w:r>
-      <w:proofErr w:type="spellStart"/>
-      <w:r>
-        <w:t>Tokikawa</w:t>
-      </w:r>
-      <w:proofErr w:type="spellEnd"/>
+        <w:t xml:space="preserve"> Tokikawa</w:t>
+      </w:r>
     </w:p>
     <w:p>
       <w:pPr>
@@ -357,7 +352,11 @@
     <w:p>
       <w:pPr>
         <w:spacing w:line="360" w:lineRule="auto"/>
-        <w:jc w:val="both"/>
+        <w:jc w:val="center"/>
+        <w:rPr>
+          <w:sz w:val="20"/>
+          <w:szCs w:val="20"/>
+        </w:rPr>
       </w:pPr>
     </w:p>
     <w:p>
@@ -419,7 +418,7 @@
         </w:rPr>
         <w:drawing>
           <wp:inline distT="0" distB="0" distL="0" distR="0" wp14:anchorId="6EB2CAF2" wp14:editId="5C208AD7">
-            <wp:extent cx="3024000" cy="2267290"/>
+            <wp:extent cx="3024000" cy="2267136"/>
             <wp:effectExtent l="0" t="0" r="5080" b="0"/>
             <wp:docPr id="4" name="Imagem 4"/>
             <wp:cNvGraphicFramePr>
@@ -447,7 +446,7 @@
                   <pic:spPr>
                     <a:xfrm>
                       <a:off x="0" y="0"/>
-                      <a:ext cx="3024000" cy="2267290"/>
+                      <a:ext cx="3024000" cy="2267136"/>
                     </a:xfrm>
                     <a:prstGeom prst="rect">
                       <a:avLst/>
@@ -494,8 +493,19 @@
     <w:p>
       <w:pPr>
         <w:spacing w:line="360" w:lineRule="auto"/>
+        <w:jc w:val="center"/>
+        <w:rPr>
+          <w:sz w:val="20"/>
+          <w:szCs w:val="20"/>
+        </w:rPr>
+      </w:pPr>
+    </w:p>
+    <w:p>
+      <w:pPr>
+        <w:spacing w:line="360" w:lineRule="auto"/>
         <w:jc w:val="both"/>
       </w:pPr>
+      <w:bookmarkStart w:id="0" w:name="_Hlk19571933"/>
       <w:r>
         <w:rPr>
           <w:noProof/>
@@ -608,6 +618,7 @@
         <w:t>Figura 3: Sinais transmitidos.</w:t>
       </w:r>
     </w:p>
+    <w:bookmarkEnd w:id="0"/>
     <w:p>
       <w:pPr>
         <w:spacing w:line="360" w:lineRule="auto"/>
@@ -616,8 +627,15 @@
       <w:r>
         <w:tab/>
       </w:r>
-      <w:r>
-        <w:tab/>
+    </w:p>
+    <w:p>
+      <w:pPr>
+        <w:spacing w:line="360" w:lineRule="auto"/>
+        <w:ind w:firstLine="708"/>
+        <w:jc w:val="both"/>
+      </w:pPr>
+      <w:r>
+        <w:lastRenderedPageBreak/>
         <w:t xml:space="preserve">Com relação à atividade 2, foi obtida a figura </w:t>
       </w:r>
       <w:r>
@@ -630,25 +648,18 @@
     <w:p>
       <w:pPr>
         <w:spacing w:line="360" w:lineRule="auto"/>
-        <w:jc w:val="center"/>
-        <w:rPr>
-          <w:sz w:val="20"/>
-          <w:szCs w:val="20"/>
-        </w:rPr>
+        <w:jc w:val="both"/>
       </w:pPr>
       <w:r>
         <w:rPr>
           <w:noProof/>
-          <w:sz w:val="20"/>
-          <w:szCs w:val="20"/>
           <w:lang w:eastAsia="pt-BR"/>
         </w:rPr>
-        <w:lastRenderedPageBreak/>
         <w:drawing>
-          <wp:inline distT="0" distB="0" distL="0" distR="0">
-            <wp:extent cx="5334000" cy="4000500"/>
-            <wp:effectExtent l="0" t="0" r="0" b="0"/>
-            <wp:docPr id="1" name="Imagem 1"/>
+          <wp:inline distT="0" distB="0" distL="0" distR="0" wp14:anchorId="4B7B741A" wp14:editId="5A21E681">
+            <wp:extent cx="3023052" cy="2267289"/>
+            <wp:effectExtent l="0" t="0" r="6350" b="0"/>
+            <wp:docPr id="9" name="Imagem 9"/>
             <wp:cNvGraphicFramePr>
               <a:graphicFrameLocks xmlns:a="http://schemas.openxmlformats.org/drawingml/2006/main" noChangeAspect="1"/>
             </wp:cNvGraphicFramePr>
@@ -656,7 +667,7 @@
               <a:graphicData uri="http://schemas.openxmlformats.org/drawingml/2006/picture">
                 <pic:pic xmlns:pic="http://schemas.openxmlformats.org/drawingml/2006/picture">
                   <pic:nvPicPr>
-                    <pic:cNvPr id="1" name="Saida_Filtro.bmp"/>
+                    <pic:cNvPr id="7" name="Sinal_Transmitido_Cosseno.bmp"/>
                     <pic:cNvPicPr/>
                   </pic:nvPicPr>
                   <pic:blipFill>
@@ -674,7 +685,7 @@
                   <pic:spPr>
                     <a:xfrm>
                       <a:off x="0" y="0"/>
-                      <a:ext cx="5334000" cy="4000500"/>
+                      <a:ext cx="3023052" cy="2267289"/>
                     </a:xfrm>
                     <a:prstGeom prst="rect">
                       <a:avLst/>
@@ -686,6 +697,53 @@
           </wp:inline>
         </w:drawing>
       </w:r>
+      <w:r>
+        <w:rPr>
+          <w:noProof/>
+          <w:lang w:eastAsia="pt-BR"/>
+        </w:rPr>
+        <w:drawing>
+          <wp:inline distT="0" distB="0" distL="0" distR="0" wp14:anchorId="6194D3A1" wp14:editId="2587AF7E">
+            <wp:extent cx="3023052" cy="2267289"/>
+            <wp:effectExtent l="0" t="0" r="6350" b="0"/>
+            <wp:docPr id="10" name="Imagem 10"/>
+            <wp:cNvGraphicFramePr>
+              <a:graphicFrameLocks xmlns:a="http://schemas.openxmlformats.org/drawingml/2006/main" noChangeAspect="1"/>
+            </wp:cNvGraphicFramePr>
+            <a:graphic xmlns:a="http://schemas.openxmlformats.org/drawingml/2006/main">
+              <a:graphicData uri="http://schemas.openxmlformats.org/drawingml/2006/picture">
+                <pic:pic xmlns:pic="http://schemas.openxmlformats.org/drawingml/2006/picture">
+                  <pic:nvPicPr>
+                    <pic:cNvPr id="8" name="Sinal_Transmitido_Raiz_Cosseno.bmp"/>
+                    <pic:cNvPicPr/>
+                  </pic:nvPicPr>
+                  <pic:blipFill>
+                    <a:blip r:embed="rId11">
+                      <a:extLst>
+                        <a:ext uri="{28A0092B-C50C-407E-A947-70E740481C1C}">
+                          <a14:useLocalDpi xmlns:a14="http://schemas.microsoft.com/office/drawing/2010/main" val="0"/>
+                        </a:ext>
+                      </a:extLst>
+                    </a:blip>
+                    <a:stretch>
+                      <a:fillRect/>
+                    </a:stretch>
+                  </pic:blipFill>
+                  <pic:spPr>
+                    <a:xfrm>
+                      <a:off x="0" y="0"/>
+                      <a:ext cx="3023052" cy="2267289"/>
+                    </a:xfrm>
+                    <a:prstGeom prst="rect">
+                      <a:avLst/>
+                    </a:prstGeom>
+                  </pic:spPr>
+                </pic:pic>
+              </a:graphicData>
+            </a:graphic>
+          </wp:inline>
+        </w:drawing>
+      </w:r>
     </w:p>
     <w:p>
       <w:pPr>
@@ -701,7 +759,21 @@
           <w:sz w:val="20"/>
           <w:szCs w:val="20"/>
         </w:rPr>
-        <w:t>Figura 4: Sinal Recebido.</w:t>
+        <w:t>Figura 4: Sinal Recebido</w:t>
+      </w:r>
+      <w:r>
+        <w:rPr>
+          <w:sz w:val="20"/>
+          <w:szCs w:val="20"/>
+        </w:rPr>
+        <w:t xml:space="preserve"> sem ruído e alfa=1; Sinal Recebido com ruído e alfa=0.2</w:t>
+      </w:r>
+      <w:r>
+        <w:rPr>
+          <w:sz w:val="20"/>
+          <w:szCs w:val="20"/>
+        </w:rPr>
+        <w:t>.</w:t>
       </w:r>
     </w:p>
     <w:p>
@@ -711,7 +783,34 @@
       </w:pPr>
       <w:r>
         <w:tab/>
-        <w:t>Em termos de BER, foi observado que a BER desse sinal foi pior que o sinal do laboratório 2, pois agora há interferência entre os símbolos transmitidos.</w:t>
+        <w:t xml:space="preserve">Em termos de BER, </w:t>
+      </w:r>
+      <w:r>
+        <w:t>é de se esperar</w:t>
+      </w:r>
+      <w:r>
+        <w:t xml:space="preserve"> que a </w:t>
+      </w:r>
+      <w:r>
+        <w:t>taxa de erro</w:t>
+      </w:r>
+      <w:r>
+        <w:t xml:space="preserve"> desse sinal </w:t>
+      </w:r>
+      <w:r>
+        <w:t>seja</w:t>
+      </w:r>
+      <w:r>
+        <w:t xml:space="preserve"> pior que o sinal do laboratório 2, pois agora </w:t>
+      </w:r>
+      <w:r>
+        <w:t>pode haver maior</w:t>
+      </w:r>
+      <w:r>
+        <w:t xml:space="preserve"> interferência entre os símbolos transmitidos</w:t>
+      </w:r>
+      <w:r>
+        <w:t xml:space="preserve"> mesmo sem a presença do ruído, oriunda das características do sinal cosseno levantado e seus parâmetros.</w:t>
       </w:r>
     </w:p>
     <w:p>
@@ -727,13 +826,49 @@
         <w:t>menor</w:t>
       </w:r>
       <w:r>
-        <w:t xml:space="preserve"> o valor de alfa, maior era o atraso, pois a </w:t>
-      </w:r>
-      <w:r>
-        <w:t>resposta</w:t>
-      </w:r>
-      <w:r>
-        <w:t xml:space="preserve"> era maior e levava mais tempo para ocorrer o tempo de amostragem.</w:t>
+        <w:t xml:space="preserve"> o valor de alfa, maior era o atraso</w:t>
+      </w:r>
+      <w:r>
+        <w:t xml:space="preserve"> das amostras</w:t>
+      </w:r>
+      <w:r>
+        <w:t xml:space="preserve">, pois </w:t>
+      </w:r>
+      <w:r>
+        <w:t>o sinal no tempo</w:t>
+      </w:r>
+      <w:r>
+        <w:t xml:space="preserve"> </w:t>
+      </w:r>
+      <w:r>
+        <w:t>aumenta</w:t>
+      </w:r>
+      <w:r>
+        <w:t xml:space="preserve"> e lev</w:t>
+      </w:r>
+      <w:r>
+        <w:t>a</w:t>
+      </w:r>
+      <w:r>
+        <w:t xml:space="preserve"> mais tempo para </w:t>
+      </w:r>
+      <w:r>
+        <w:t>ocasionar</w:t>
+      </w:r>
+      <w:r>
+        <w:t xml:space="preserve"> </w:t>
+      </w:r>
+      <w:r>
+        <w:t>a</w:t>
+      </w:r>
+      <w:r>
+        <w:t xml:space="preserve"> amostragem.</w:t>
+      </w:r>
+      <w:r>
+        <w:t xml:space="preserve"> Nota-se na figura</w:t>
+      </w:r>
+      <w:r>
+        <w:t xml:space="preserve"> 4 que as amostras para um valor de alfa maior coincidem melhor nos picos do sinal pós-filtro casado, indicando visualmente o efeito do atraso.</w:t>
       </w:r>
     </w:p>
     <w:p>
@@ -757,10 +892,22 @@
         <w:t xml:space="preserve"> o menor valor de alfa</w:t>
       </w:r>
       <w:r>
-        <w:t xml:space="preserve"> pois isso geraria mais atraso de amostragem, o que também diminuiria o desempenho do sistema.</w:t>
-      </w:r>
-      <w:bookmarkStart w:id="0" w:name="_GoBack"/>
-      <w:bookmarkEnd w:id="0"/>
+        <w:t xml:space="preserve"> (zero)</w:t>
+      </w:r>
+      <w:r>
+        <w:t xml:space="preserve"> pois isso geraria mais atraso de amostragem, o que </w:t>
+      </w:r>
+      <w:r>
+        <w:t>possibilitaria em maior probabilidade de erro e, consequentemente, menor</w:t>
+      </w:r>
+      <w:r>
+        <w:t xml:space="preserve"> desempenho do sistema</w:t>
+      </w:r>
+      <w:r>
+        <w:t xml:space="preserve">. </w:t>
+      </w:r>
+      <w:bookmarkStart w:id="1" w:name="_GoBack"/>
+      <w:bookmarkEnd w:id="1"/>
     </w:p>
     <w:sectPr>
       <w:pgSz w:w="11906" w:h="16838"/>
@@ -773,7 +920,7 @@
 </file>
 
 <file path=word/styles.xml><?xml version="1.0" encoding="utf-8"?>
-<w:styles xmlns:mc="http://schemas.openxmlformats.org/markup-compatibility/2006" xmlns:r="http://schemas.openxmlformats.org/officeDocument/2006/relationships" xmlns:w="http://schemas.openxmlformats.org/wordprocessingml/2006/main" xmlns:w14="http://schemas.microsoft.com/office/word/2010/wordml" xmlns:w15="http://schemas.microsoft.com/office/word/2012/wordml" xmlns:w16se="http://schemas.microsoft.com/office/word/2015/wordml/symex" mc:Ignorable="w14 w15 w16se">
+<w:styles xmlns:mc="http://schemas.openxmlformats.org/markup-compatibility/2006" xmlns:r="http://schemas.openxmlformats.org/officeDocument/2006/relationships" xmlns:w="http://schemas.openxmlformats.org/wordprocessingml/2006/main" xmlns:w14="http://schemas.microsoft.com/office/word/2010/wordml" xmlns:w15="http://schemas.microsoft.com/office/word/2012/wordml" xmlns:w16cid="http://schemas.microsoft.com/office/word/2016/wordml/cid" xmlns:w16se="http://schemas.microsoft.com/office/word/2015/wordml/symex" mc:Ignorable="w14 w15 w16se w16cid">
   <w:docDefaults>
     <w:rPrDefault>
       <w:rPr>
@@ -789,7 +936,7 @@
       </w:pPr>
     </w:pPrDefault>
   </w:docDefaults>
-  <w:latentStyles w:defLockedState="0" w:defUIPriority="99" w:defSemiHidden="0" w:defUnhideWhenUsed="0" w:defQFormat="0" w:count="371">
+  <w:latentStyles w:defLockedState="0" w:defUIPriority="99" w:defSemiHidden="0" w:defUnhideWhenUsed="0" w:defQFormat="0" w:count="377">
     <w:lsdException w:name="Normal" w:uiPriority="0" w:qFormat="1"/>
     <w:lsdException w:name="heading 1" w:uiPriority="9" w:qFormat="1"/>
     <w:lsdException w:name="heading 2" w:semiHidden="1" w:uiPriority="9" w:unhideWhenUsed="1" w:qFormat="1"/>
@@ -937,11 +1084,8 @@
     <w:lsdException w:name="Table 3D effects 3" w:semiHidden="1" w:unhideWhenUsed="1"/>
     <w:lsdException w:name="Table Contemporary" w:semiHidden="1" w:unhideWhenUsed="1"/>
     <w:lsdException w:name="Table Elegant" w:semiHidden="1" w:unhideWhenUsed="1"/>
-    <w:lsdException w:name="Table Professional" w:semiHidden="1" w:unhideWhenUsed="1"/>
     <w:lsdException w:name="Table Subtle 1" w:semiHidden="1" w:unhideWhenUsed="1"/>
     <w:lsdException w:name="Table Subtle 2" w:semiHidden="1" w:unhideWhenUsed="1"/>
-    <w:lsdException w:name="Table Web 1" w:semiHidden="1" w:unhideWhenUsed="1"/>
-    <w:lsdException w:name="Table Web 2" w:semiHidden="1" w:unhideWhenUsed="1"/>
     <w:lsdException w:name="Table Web 3" w:semiHidden="1" w:unhideWhenUsed="1"/>
     <w:lsdException w:name="Balloon Text" w:semiHidden="1" w:unhideWhenUsed="1"/>
     <w:lsdException w:name="Table Grid" w:uiPriority="39"/>
@@ -1161,6 +1305,12 @@
     <w:lsdException w:name="List Table 5 Dark Accent 6" w:uiPriority="50"/>
     <w:lsdException w:name="List Table 6 Colorful Accent 6" w:uiPriority="51"/>
     <w:lsdException w:name="List Table 7 Colorful Accent 6" w:uiPriority="52"/>
+    <w:lsdException w:name="Mention" w:semiHidden="1" w:unhideWhenUsed="1"/>
+    <w:lsdException w:name="Smart Hyperlink" w:semiHidden="1" w:unhideWhenUsed="1"/>
+    <w:lsdException w:name="Hashtag" w:semiHidden="1" w:unhideWhenUsed="1"/>
+    <w:lsdException w:name="Unresolved Mention" w:semiHidden="1" w:unhideWhenUsed="1"/>
+    <w:lsdException w:name="Smart Link" w:semiHidden="1" w:unhideWhenUsed="1"/>
+    <w:lsdException w:name="Smart Link Error" w:semiHidden="1" w:unhideWhenUsed="1"/>
   </w:latentStyles>
   <w:style w:type="paragraph" w:default="1" w:styleId="Normal">
     <w:name w:val="Normal"/>

</xml_diff>

<commit_message>
Correções ortográficas finais; Relatório 4 finalizado e revisado.
</commit_message>
<xml_diff>
--- a/Labs/Lab4/Relatório 4.docx
+++ b/Labs/Lab4/Relatório 4.docx
@@ -48,15 +48,7 @@
         <w:jc w:val="center"/>
       </w:pPr>
       <w:r>
-        <w:t xml:space="preserve">Davi </w:t>
-      </w:r>
-      <w:proofErr w:type="spellStart"/>
-      <w:r>
-        <w:t>Wei</w:t>
-      </w:r>
-      <w:proofErr w:type="spellEnd"/>
-      <w:r>
-        <w:t xml:space="preserve"> Tokikawa</w:t>
+        <w:t>Davi Wei Tokikawa</w:t>
       </w:r>
     </w:p>
     <w:p>
@@ -102,34 +94,10 @@
       </w:pPr>
       <w:r>
         <w:tab/>
-        <w:t xml:space="preserve">O pulso cosseno levantado é um pulso de </w:t>
-      </w:r>
-      <w:proofErr w:type="spellStart"/>
-      <w:r>
-        <w:t>nyquist</w:t>
-      </w:r>
-      <w:proofErr w:type="spellEnd"/>
-      <w:r>
-        <w:t xml:space="preserve">, ou seja, tem a propriedade de que quando um símbolo é amostrado, os sinais dos outros símbolos </w:t>
-      </w:r>
-      <w:r>
-        <w:t>vão estar cruzando o valor 0. Contudo, o emprego desse pulso é dado através do emprego de pulsos raiz cosseno levantado, de modo que, a transmissão (</w:t>
-      </w:r>
-      <w:proofErr w:type="spellStart"/>
-      <w:r>
-        <w:t>tx</w:t>
-      </w:r>
-      <w:proofErr w:type="spellEnd"/>
-      <w:r>
-        <w:t>) gera esse pulso a partir de um filtro, transmite e a recepção (</w:t>
-      </w:r>
-      <w:proofErr w:type="spellStart"/>
-      <w:r>
-        <w:t>rx</w:t>
-      </w:r>
-      <w:proofErr w:type="spellEnd"/>
-      <w:r>
-        <w:t>) reconstrói o sinal aplicando o mesmo tipo de filtro.</w:t>
+        <w:t xml:space="preserve">O pulso cosseno levantado é um pulso de nyquist, ou seja, tem a propriedade de que quando um símbolo é amostrado, os sinais dos outros símbolos </w:t>
+      </w:r>
+      <w:r>
+        <w:t>vão estar cruzando o valor 0. Contudo, o emprego desse pulso é dado através do emprego de pulsos raiz cosseno levantado, de modo que, a transmissão (tx) gera esse pulso a partir de um filtro, transmite e a recepção (rx) reconstrói o sinal aplicando o mesmo tipo de filtro.</w:t>
       </w:r>
     </w:p>
     <w:p>
@@ -139,15 +107,7 @@
       </w:pPr>
       <w:r>
         <w:tab/>
-        <w:t xml:space="preserve">O pulso raiz de cosseno levantado não é um pulso de </w:t>
-      </w:r>
-      <w:proofErr w:type="spellStart"/>
-      <w:r>
-        <w:t>nyquist</w:t>
-      </w:r>
-      <w:proofErr w:type="spellEnd"/>
-      <w:r>
-        <w:t>, pois os sinais de outros símbolos não cruzam em zero quando um determinado símbolo corrente está sendo amostrado.</w:t>
+        <w:t>O pulso raiz de cosseno levantado não é um pulso de nyquist, pois os sinais de outros símbolos não cruzam em zero quando um determinado símbolo corrente está sendo amostrado.</w:t>
       </w:r>
     </w:p>
     <w:p>
@@ -228,7 +188,33 @@
         <w:rPr>
           <w:color w:val="000000" w:themeColor="text1"/>
         </w:rPr>
-        <w:t>spostas em frequência parecida e que conforme o aumento do alfa, mas frequência banda de frequência é utilizada.</w:t>
+        <w:t xml:space="preserve">spostas em frequência </w:t>
+      </w:r>
+      <w:r>
+        <w:rPr>
+          <w:color w:val="000000" w:themeColor="text1"/>
+        </w:rPr>
+        <w:t>similares</w:t>
+      </w:r>
+      <w:bookmarkStart w:id="0" w:name="_GoBack"/>
+      <w:bookmarkEnd w:id="0"/>
+      <w:r>
+        <w:rPr>
+          <w:color w:val="000000" w:themeColor="text1"/>
+        </w:rPr>
+        <w:t xml:space="preserve"> e que conforme o aumento do alfa, ma</w:t>
+      </w:r>
+      <w:r>
+        <w:rPr>
+          <w:color w:val="000000" w:themeColor="text1"/>
+        </w:rPr>
+        <w:t>i</w:t>
+      </w:r>
+      <w:r>
+        <w:rPr>
+          <w:color w:val="000000" w:themeColor="text1"/>
+        </w:rPr>
+        <w:t>s frequência banda de frequência é utilizada.</w:t>
       </w:r>
     </w:p>
     <w:p>
@@ -505,7 +491,7 @@
         <w:spacing w:line="360" w:lineRule="auto"/>
         <w:jc w:val="both"/>
       </w:pPr>
-      <w:bookmarkStart w:id="0" w:name="_Hlk19571933"/>
+      <w:bookmarkStart w:id="1" w:name="_Hlk19571933"/>
       <w:r>
         <w:rPr>
           <w:noProof/>
@@ -618,7 +604,7 @@
         <w:t>Figura 3: Sinais transmitidos.</w:t>
       </w:r>
     </w:p>
-    <w:bookmarkEnd w:id="0"/>
+    <w:bookmarkEnd w:id="1"/>
     <w:p>
       <w:pPr>
         <w:spacing w:line="360" w:lineRule="auto"/>
@@ -906,8 +892,6 @@
       <w:r>
         <w:t xml:space="preserve">. </w:t>
       </w:r>
-      <w:bookmarkStart w:id="1" w:name="_GoBack"/>
-      <w:bookmarkEnd w:id="1"/>
     </w:p>
     <w:sectPr>
       <w:pgSz w:w="11906" w:h="16838"/>
@@ -1084,8 +1068,11 @@
     <w:lsdException w:name="Table 3D effects 3" w:semiHidden="1" w:unhideWhenUsed="1"/>
     <w:lsdException w:name="Table Contemporary" w:semiHidden="1" w:unhideWhenUsed="1"/>
     <w:lsdException w:name="Table Elegant" w:semiHidden="1" w:unhideWhenUsed="1"/>
+    <w:lsdException w:name="Table Professional" w:semiHidden="1" w:unhideWhenUsed="1"/>
     <w:lsdException w:name="Table Subtle 1" w:semiHidden="1" w:unhideWhenUsed="1"/>
     <w:lsdException w:name="Table Subtle 2" w:semiHidden="1" w:unhideWhenUsed="1"/>
+    <w:lsdException w:name="Table Web 1" w:semiHidden="1" w:unhideWhenUsed="1"/>
+    <w:lsdException w:name="Table Web 2" w:semiHidden="1" w:unhideWhenUsed="1"/>
     <w:lsdException w:name="Table Web 3" w:semiHidden="1" w:unhideWhenUsed="1"/>
     <w:lsdException w:name="Balloon Text" w:semiHidden="1" w:unhideWhenUsed="1"/>
     <w:lsdException w:name="Table Grid" w:uiPriority="39"/>

</xml_diff>